<commit_message>
Arreglo de caracteres en pfd
</commit_message>
<xml_diff>
--- a/Documentacion/PROYECTO FINAL.docx
+++ b/Documentacion/PROYECTO FINAL.docx
@@ -25,8 +25,6 @@
       <w:r>
         <w:t>En este documento se abordar</w:t>
       </w:r>
-      <w:bookmarkStart w:id="0" w:name="_GoBack"/>
-      <w:bookmarkEnd w:id="0"/>
       <w:r>
         <w:t>a la descripción, funcionalidad  y visión general del sistema.</w:t>
       </w:r>
@@ -273,7 +271,6 @@
         <w:jc w:val="both"/>
         <w:rPr>
           <w:sz w:val="24"/>
-          <w:u w:val="single"/>
         </w:rPr>
       </w:pPr>
       <w:r>
@@ -352,7 +349,19 @@
         <w:rPr>
           <w:sz w:val="24"/>
         </w:rPr>
-        <w:t xml:space="preserve"> La nueva información que se agregar puede ser vista de manera asc</w:t>
+        <w:t xml:space="preserve"> La nueva información que se agregar puede ser </w:t>
+      </w:r>
+      <w:r>
+        <w:rPr>
+          <w:sz w:val="24"/>
+        </w:rPr>
+        <w:t>vista</w:t>
+      </w:r>
+      <w:r>
+        <w:rPr>
+          <w:sz w:val="24"/>
+        </w:rPr>
+        <w:t xml:space="preserve"> de manera asc</w:t>
       </w:r>
       <w:r>
         <w:rPr>
@@ -369,6 +378,12 @@
           <w:sz w:val="24"/>
         </w:rPr>
       </w:pPr>
+      <w:r>
+        <w:rPr>
+          <w:sz w:val="24"/>
+        </w:rPr>
+        <w:t>Al ser un producto de basado en html5 es fácil de usar con tal que se tenga un explorador en la computadora.</w:t>
+      </w:r>
     </w:p>
     <w:p>
       <w:pPr>
@@ -378,24 +393,26 @@
           <w:sz w:val="24"/>
         </w:rPr>
       </w:pPr>
-    </w:p>
-    <w:p>
-      <w:pPr>
-        <w:spacing w:line="276" w:lineRule="auto"/>
-        <w:jc w:val="both"/>
-        <w:rPr>
-          <w:sz w:val="24"/>
-        </w:rPr>
-      </w:pPr>
-    </w:p>
-    <w:p>
-      <w:pPr>
-        <w:spacing w:line="276" w:lineRule="auto"/>
-        <w:jc w:val="both"/>
-        <w:rPr>
-          <w:sz w:val="24"/>
-        </w:rPr>
-      </w:pPr>
+      <w:r>
+        <w:rPr>
+          <w:sz w:val="24"/>
+        </w:rPr>
+        <w:t xml:space="preserve">Algo necesario para poder utilizar el programa es tener una conexión a un puerto de Apache y </w:t>
+      </w:r>
+      <w:proofErr w:type="spellStart"/>
+      <w:r>
+        <w:rPr>
+          <w:sz w:val="24"/>
+        </w:rPr>
+        <w:t>MySQL</w:t>
+      </w:r>
+      <w:proofErr w:type="spellEnd"/>
+      <w:r>
+        <w:rPr>
+          <w:sz w:val="24"/>
+        </w:rPr>
+        <w:t xml:space="preserve"> para que funcione la conexión con la base de datos (donde se albergara la información). Es preferible el uso del programa XAMPP para facilitar estas conexiones.</w:t>
+      </w:r>
     </w:p>
     <w:p>
       <w:pPr>
@@ -4797,7 +4814,7 @@
                     <pic:cNvPicPr/>
                   </pic:nvPicPr>
                   <pic:blipFill>
-                    <a:blip r:embed="rId4">
+                    <a:blip r:embed="rId5">
                       <a:extLst>
                         <a:ext uri="{28A0092B-C50C-407E-A947-70E740481C1C}">
                           <a14:useLocalDpi xmlns:a14="http://schemas.microsoft.com/office/drawing/2010/main" val="0"/>
@@ -4852,9 +4869,9 @@
         </w:rPr>
         <w:drawing>
           <wp:inline distT="0" distB="0" distL="0" distR="0">
-            <wp:extent cx="5612130" cy="3608705"/>
-            <wp:effectExtent l="0" t="0" r="7620" b="0"/>
-            <wp:docPr id="2" name="Imagen 2"/>
+            <wp:extent cx="5612130" cy="3152775"/>
+            <wp:effectExtent l="0" t="0" r="7620" b="9525"/>
+            <wp:docPr id="3" name="Imagen 3"/>
             <wp:cNvGraphicFramePr>
               <a:graphicFrameLocks xmlns:a="http://schemas.openxmlformats.org/drawingml/2006/main" noChangeAspect="1"/>
             </wp:cNvGraphicFramePr>
@@ -4862,11 +4879,11 @@
               <a:graphicData uri="http://schemas.openxmlformats.org/drawingml/2006/picture">
                 <pic:pic xmlns:pic="http://schemas.openxmlformats.org/drawingml/2006/picture">
                   <pic:nvPicPr>
-                    <pic:cNvPr id="2" name="SequenceDiagram.jpg"/>
+                    <pic:cNvPr id="3" name="DS-Consulta.jpg"/>
                     <pic:cNvPicPr/>
                   </pic:nvPicPr>
                   <pic:blipFill>
-                    <a:blip r:embed="rId5">
+                    <a:blip r:embed="rId6">
                       <a:extLst>
                         <a:ext uri="{28A0092B-C50C-407E-A947-70E740481C1C}">
                           <a14:useLocalDpi xmlns:a14="http://schemas.microsoft.com/office/drawing/2010/main" val="0"/>
@@ -4880,7 +4897,7 @@
                   <pic:spPr>
                     <a:xfrm>
                       <a:off x="0" y="0"/>
-                      <a:ext cx="5612130" cy="3608705"/>
+                      <a:ext cx="5612130" cy="3152775"/>
                     </a:xfrm>
                     <a:prstGeom prst="rect">
                       <a:avLst/>
@@ -4892,6 +4909,148 @@
           </wp:inline>
         </w:drawing>
       </w:r>
+      <w:r>
+        <w:rPr>
+          <w:noProof/>
+          <w:lang w:eastAsia="es-MX"/>
+        </w:rPr>
+        <w:drawing>
+          <wp:inline distT="0" distB="0" distL="0" distR="0">
+            <wp:extent cx="5612130" cy="2787015"/>
+            <wp:effectExtent l="0" t="0" r="7620" b="0"/>
+            <wp:docPr id="4" name="Imagen 4"/>
+            <wp:cNvGraphicFramePr>
+              <a:graphicFrameLocks xmlns:a="http://schemas.openxmlformats.org/drawingml/2006/main" noChangeAspect="1"/>
+            </wp:cNvGraphicFramePr>
+            <a:graphic xmlns:a="http://schemas.openxmlformats.org/drawingml/2006/main">
+              <a:graphicData uri="http://schemas.openxmlformats.org/drawingml/2006/picture">
+                <pic:pic xmlns:pic="http://schemas.openxmlformats.org/drawingml/2006/picture">
+                  <pic:nvPicPr>
+                    <pic:cNvPr id="4" name="DS-Perfil.jpg"/>
+                    <pic:cNvPicPr/>
+                  </pic:nvPicPr>
+                  <pic:blipFill>
+                    <a:blip r:embed="rId7">
+                      <a:extLst>
+                        <a:ext uri="{28A0092B-C50C-407E-A947-70E740481C1C}">
+                          <a14:useLocalDpi xmlns:a14="http://schemas.microsoft.com/office/drawing/2010/main" val="0"/>
+                        </a:ext>
+                      </a:extLst>
+                    </a:blip>
+                    <a:stretch>
+                      <a:fillRect/>
+                    </a:stretch>
+                  </pic:blipFill>
+                  <pic:spPr>
+                    <a:xfrm>
+                      <a:off x="0" y="0"/>
+                      <a:ext cx="5612130" cy="2787015"/>
+                    </a:xfrm>
+                    <a:prstGeom prst="rect">
+                      <a:avLst/>
+                    </a:prstGeom>
+                  </pic:spPr>
+                </pic:pic>
+              </a:graphicData>
+            </a:graphic>
+          </wp:inline>
+        </w:drawing>
+      </w:r>
+      <w:r>
+        <w:rPr>
+          <w:noProof/>
+          <w:lang w:eastAsia="es-MX"/>
+        </w:rPr>
+        <w:lastRenderedPageBreak/>
+        <w:drawing>
+          <wp:inline distT="0" distB="0" distL="0" distR="0">
+            <wp:extent cx="5612130" cy="2324735"/>
+            <wp:effectExtent l="0" t="0" r="7620" b="0"/>
+            <wp:docPr id="5" name="Imagen 5"/>
+            <wp:cNvGraphicFramePr>
+              <a:graphicFrameLocks xmlns:a="http://schemas.openxmlformats.org/drawingml/2006/main" noChangeAspect="1"/>
+            </wp:cNvGraphicFramePr>
+            <a:graphic xmlns:a="http://schemas.openxmlformats.org/drawingml/2006/main">
+              <a:graphicData uri="http://schemas.openxmlformats.org/drawingml/2006/picture">
+                <pic:pic xmlns:pic="http://schemas.openxmlformats.org/drawingml/2006/picture">
+                  <pic:nvPicPr>
+                    <pic:cNvPr id="5" name="DS-Registro.jpg"/>
+                    <pic:cNvPicPr/>
+                  </pic:nvPicPr>
+                  <pic:blipFill>
+                    <a:blip r:embed="rId8">
+                      <a:extLst>
+                        <a:ext uri="{28A0092B-C50C-407E-A947-70E740481C1C}">
+                          <a14:useLocalDpi xmlns:a14="http://schemas.microsoft.com/office/drawing/2010/main" val="0"/>
+                        </a:ext>
+                      </a:extLst>
+                    </a:blip>
+                    <a:stretch>
+                      <a:fillRect/>
+                    </a:stretch>
+                  </pic:blipFill>
+                  <pic:spPr>
+                    <a:xfrm>
+                      <a:off x="0" y="0"/>
+                      <a:ext cx="5612130" cy="2324735"/>
+                    </a:xfrm>
+                    <a:prstGeom prst="rect">
+                      <a:avLst/>
+                    </a:prstGeom>
+                  </pic:spPr>
+                </pic:pic>
+              </a:graphicData>
+            </a:graphic>
+          </wp:inline>
+        </w:drawing>
+      </w:r>
+      <w:r>
+        <w:rPr>
+          <w:noProof/>
+          <w:lang w:eastAsia="es-MX"/>
+        </w:rPr>
+        <w:drawing>
+          <wp:inline distT="0" distB="0" distL="0" distR="0">
+            <wp:extent cx="5612130" cy="1913255"/>
+            <wp:effectExtent l="0" t="0" r="7620" b="0"/>
+            <wp:docPr id="6" name="Imagen 6"/>
+            <wp:cNvGraphicFramePr>
+              <a:graphicFrameLocks xmlns:a="http://schemas.openxmlformats.org/drawingml/2006/main" noChangeAspect="1"/>
+            </wp:cNvGraphicFramePr>
+            <a:graphic xmlns:a="http://schemas.openxmlformats.org/drawingml/2006/main">
+              <a:graphicData uri="http://schemas.openxmlformats.org/drawingml/2006/picture">
+                <pic:pic xmlns:pic="http://schemas.openxmlformats.org/drawingml/2006/picture">
+                  <pic:nvPicPr>
+                    <pic:cNvPr id="6" name="DS-VisualizacionExpedientes.jpg"/>
+                    <pic:cNvPicPr/>
+                  </pic:nvPicPr>
+                  <pic:blipFill>
+                    <a:blip r:embed="rId9">
+                      <a:extLst>
+                        <a:ext uri="{28A0092B-C50C-407E-A947-70E740481C1C}">
+                          <a14:useLocalDpi xmlns:a14="http://schemas.microsoft.com/office/drawing/2010/main" val="0"/>
+                        </a:ext>
+                      </a:extLst>
+                    </a:blip>
+                    <a:stretch>
+                      <a:fillRect/>
+                    </a:stretch>
+                  </pic:blipFill>
+                  <pic:spPr>
+                    <a:xfrm>
+                      <a:off x="0" y="0"/>
+                      <a:ext cx="5612130" cy="1913255"/>
+                    </a:xfrm>
+                    <a:prstGeom prst="rect">
+                      <a:avLst/>
+                    </a:prstGeom>
+                  </pic:spPr>
+                </pic:pic>
+              </a:graphicData>
+            </a:graphic>
+          </wp:inline>
+        </w:drawing>
+      </w:r>
     </w:p>
     <w:p>
       <w:pPr>
@@ -4932,10 +5091,391 @@
       </w:pPr>
       <w:r>
         <w:rPr>
+          <w:noProof/>
+          <w:lang w:eastAsia="es-MX"/>
+        </w:rPr>
+        <w:drawing>
+          <wp:inline distT="0" distB="0" distL="0" distR="0" wp14:anchorId="31980412" wp14:editId="3E7BF39D">
+            <wp:extent cx="5612130" cy="3155315"/>
+            <wp:effectExtent l="0" t="0" r="7620" b="6985"/>
+            <wp:docPr id="2" name="Imagen 2"/>
+            <wp:cNvGraphicFramePr>
+              <a:graphicFrameLocks xmlns:a="http://schemas.openxmlformats.org/drawingml/2006/main" noChangeAspect="1"/>
+            </wp:cNvGraphicFramePr>
+            <a:graphic xmlns:a="http://schemas.openxmlformats.org/drawingml/2006/main">
+              <a:graphicData uri="http://schemas.openxmlformats.org/drawingml/2006/picture">
+                <pic:pic xmlns:pic="http://schemas.openxmlformats.org/drawingml/2006/picture">
+                  <pic:nvPicPr>
+                    <pic:cNvPr id="1" name=""/>
+                    <pic:cNvPicPr/>
+                  </pic:nvPicPr>
+                  <pic:blipFill>
+                    <a:blip r:embed="rId10"/>
+                    <a:stretch>
+                      <a:fillRect/>
+                    </a:stretch>
+                  </pic:blipFill>
+                  <pic:spPr>
+                    <a:xfrm>
+                      <a:off x="0" y="0"/>
+                      <a:ext cx="5612130" cy="3155315"/>
+                    </a:xfrm>
+                    <a:prstGeom prst="rect">
+                      <a:avLst/>
+                    </a:prstGeom>
+                  </pic:spPr>
+                </pic:pic>
+              </a:graphicData>
+            </a:graphic>
+          </wp:inline>
+        </w:drawing>
+      </w:r>
+    </w:p>
+    <w:p>
+      <w:pPr>
+        <w:rPr>
           <w:b/>
           <w:sz w:val="28"/>
         </w:rPr>
-        <w:t>Conclusiones</w:t>
+      </w:pPr>
+      <w:r>
+        <w:rPr>
+          <w:noProof/>
+          <w:lang w:eastAsia="es-MX"/>
+        </w:rPr>
+        <w:lastRenderedPageBreak/>
+        <w:drawing>
+          <wp:inline distT="0" distB="0" distL="0" distR="0" wp14:anchorId="4EF2F947" wp14:editId="3A896053">
+            <wp:extent cx="5612130" cy="3155315"/>
+            <wp:effectExtent l="0" t="0" r="7620" b="6985"/>
+            <wp:docPr id="7" name="Imagen 7"/>
+            <wp:cNvGraphicFramePr>
+              <a:graphicFrameLocks xmlns:a="http://schemas.openxmlformats.org/drawingml/2006/main" noChangeAspect="1"/>
+            </wp:cNvGraphicFramePr>
+            <a:graphic xmlns:a="http://schemas.openxmlformats.org/drawingml/2006/main">
+              <a:graphicData uri="http://schemas.openxmlformats.org/drawingml/2006/picture">
+                <pic:pic xmlns:pic="http://schemas.openxmlformats.org/drawingml/2006/picture">
+                  <pic:nvPicPr>
+                    <pic:cNvPr id="1" name=""/>
+                    <pic:cNvPicPr/>
+                  </pic:nvPicPr>
+                  <pic:blipFill>
+                    <a:blip r:embed="rId11"/>
+                    <a:stretch>
+                      <a:fillRect/>
+                    </a:stretch>
+                  </pic:blipFill>
+                  <pic:spPr>
+                    <a:xfrm>
+                      <a:off x="0" y="0"/>
+                      <a:ext cx="5612130" cy="3155315"/>
+                    </a:xfrm>
+                    <a:prstGeom prst="rect">
+                      <a:avLst/>
+                    </a:prstGeom>
+                  </pic:spPr>
+                </pic:pic>
+              </a:graphicData>
+            </a:graphic>
+          </wp:inline>
+        </w:drawing>
+      </w:r>
+    </w:p>
+    <w:p>
+      <w:pPr>
+        <w:rPr>
+          <w:b/>
+          <w:sz w:val="28"/>
+        </w:rPr>
+      </w:pPr>
+      <w:r>
+        <w:rPr>
+          <w:noProof/>
+          <w:lang w:eastAsia="es-MX"/>
+        </w:rPr>
+        <w:drawing>
+          <wp:inline distT="0" distB="0" distL="0" distR="0" wp14:anchorId="2CE8C808" wp14:editId="3F196D49">
+            <wp:extent cx="5612130" cy="3155315"/>
+            <wp:effectExtent l="0" t="0" r="7620" b="6985"/>
+            <wp:docPr id="8" name="Imagen 8"/>
+            <wp:cNvGraphicFramePr>
+              <a:graphicFrameLocks xmlns:a="http://schemas.openxmlformats.org/drawingml/2006/main" noChangeAspect="1"/>
+            </wp:cNvGraphicFramePr>
+            <a:graphic xmlns:a="http://schemas.openxmlformats.org/drawingml/2006/main">
+              <a:graphicData uri="http://schemas.openxmlformats.org/drawingml/2006/picture">
+                <pic:pic xmlns:pic="http://schemas.openxmlformats.org/drawingml/2006/picture">
+                  <pic:nvPicPr>
+                    <pic:cNvPr id="1" name=""/>
+                    <pic:cNvPicPr/>
+                  </pic:nvPicPr>
+                  <pic:blipFill>
+                    <a:blip r:embed="rId12"/>
+                    <a:stretch>
+                      <a:fillRect/>
+                    </a:stretch>
+                  </pic:blipFill>
+                  <pic:spPr>
+                    <a:xfrm>
+                      <a:off x="0" y="0"/>
+                      <a:ext cx="5612130" cy="3155315"/>
+                    </a:xfrm>
+                    <a:prstGeom prst="rect">
+                      <a:avLst/>
+                    </a:prstGeom>
+                  </pic:spPr>
+                </pic:pic>
+              </a:graphicData>
+            </a:graphic>
+          </wp:inline>
+        </w:drawing>
+      </w:r>
+    </w:p>
+    <w:p>
+      <w:pPr>
+        <w:rPr>
+          <w:b/>
+          <w:sz w:val="28"/>
+        </w:rPr>
+      </w:pPr>
+      <w:r>
+        <w:rPr>
+          <w:noProof/>
+          <w:lang w:eastAsia="es-MX"/>
+        </w:rPr>
+        <w:lastRenderedPageBreak/>
+        <w:drawing>
+          <wp:inline distT="0" distB="0" distL="0" distR="0" wp14:anchorId="34E72986" wp14:editId="6DC3892D">
+            <wp:extent cx="5612130" cy="3155315"/>
+            <wp:effectExtent l="0" t="0" r="7620" b="6985"/>
+            <wp:docPr id="9" name="Imagen 9"/>
+            <wp:cNvGraphicFramePr>
+              <a:graphicFrameLocks xmlns:a="http://schemas.openxmlformats.org/drawingml/2006/main" noChangeAspect="1"/>
+            </wp:cNvGraphicFramePr>
+            <a:graphic xmlns:a="http://schemas.openxmlformats.org/drawingml/2006/main">
+              <a:graphicData uri="http://schemas.openxmlformats.org/drawingml/2006/picture">
+                <pic:pic xmlns:pic="http://schemas.openxmlformats.org/drawingml/2006/picture">
+                  <pic:nvPicPr>
+                    <pic:cNvPr id="1" name=""/>
+                    <pic:cNvPicPr/>
+                  </pic:nvPicPr>
+                  <pic:blipFill>
+                    <a:blip r:embed="rId13"/>
+                    <a:stretch>
+                      <a:fillRect/>
+                    </a:stretch>
+                  </pic:blipFill>
+                  <pic:spPr>
+                    <a:xfrm>
+                      <a:off x="0" y="0"/>
+                      <a:ext cx="5612130" cy="3155315"/>
+                    </a:xfrm>
+                    <a:prstGeom prst="rect">
+                      <a:avLst/>
+                    </a:prstGeom>
+                  </pic:spPr>
+                </pic:pic>
+              </a:graphicData>
+            </a:graphic>
+          </wp:inline>
+        </w:drawing>
+      </w:r>
+    </w:p>
+    <w:p>
+      <w:pPr>
+        <w:rPr>
+          <w:b/>
+          <w:sz w:val="28"/>
+        </w:rPr>
+      </w:pPr>
+      <w:r>
+        <w:rPr>
+          <w:noProof/>
+          <w:lang w:eastAsia="es-MX"/>
+        </w:rPr>
+        <w:drawing>
+          <wp:inline distT="0" distB="0" distL="0" distR="0" wp14:anchorId="01DE1679" wp14:editId="11EC725C">
+            <wp:extent cx="5612130" cy="3155315"/>
+            <wp:effectExtent l="0" t="0" r="7620" b="6985"/>
+            <wp:docPr id="10" name="Imagen 10"/>
+            <wp:cNvGraphicFramePr>
+              <a:graphicFrameLocks xmlns:a="http://schemas.openxmlformats.org/drawingml/2006/main" noChangeAspect="1"/>
+            </wp:cNvGraphicFramePr>
+            <a:graphic xmlns:a="http://schemas.openxmlformats.org/drawingml/2006/main">
+              <a:graphicData uri="http://schemas.openxmlformats.org/drawingml/2006/picture">
+                <pic:pic xmlns:pic="http://schemas.openxmlformats.org/drawingml/2006/picture">
+                  <pic:nvPicPr>
+                    <pic:cNvPr id="1" name=""/>
+                    <pic:cNvPicPr/>
+                  </pic:nvPicPr>
+                  <pic:blipFill>
+                    <a:blip r:embed="rId14"/>
+                    <a:stretch>
+                      <a:fillRect/>
+                    </a:stretch>
+                  </pic:blipFill>
+                  <pic:spPr>
+                    <a:xfrm>
+                      <a:off x="0" y="0"/>
+                      <a:ext cx="5612130" cy="3155315"/>
+                    </a:xfrm>
+                    <a:prstGeom prst="rect">
+                      <a:avLst/>
+                    </a:prstGeom>
+                  </pic:spPr>
+                </pic:pic>
+              </a:graphicData>
+            </a:graphic>
+          </wp:inline>
+        </w:drawing>
+      </w:r>
+    </w:p>
+    <w:p>
+      <w:pPr>
+        <w:rPr>
+          <w:b/>
+          <w:sz w:val="28"/>
+        </w:rPr>
+      </w:pPr>
+      <w:r>
+        <w:rPr>
+          <w:noProof/>
+          <w:lang w:eastAsia="es-MX"/>
+        </w:rPr>
+        <w:lastRenderedPageBreak/>
+        <w:drawing>
+          <wp:inline distT="0" distB="0" distL="0" distR="0" wp14:anchorId="6720EFB6" wp14:editId="490E3F66">
+            <wp:extent cx="5612130" cy="3155315"/>
+            <wp:effectExtent l="0" t="0" r="7620" b="6985"/>
+            <wp:docPr id="11" name="Imagen 11"/>
+            <wp:cNvGraphicFramePr>
+              <a:graphicFrameLocks xmlns:a="http://schemas.openxmlformats.org/drawingml/2006/main" noChangeAspect="1"/>
+            </wp:cNvGraphicFramePr>
+            <a:graphic xmlns:a="http://schemas.openxmlformats.org/drawingml/2006/main">
+              <a:graphicData uri="http://schemas.openxmlformats.org/drawingml/2006/picture">
+                <pic:pic xmlns:pic="http://schemas.openxmlformats.org/drawingml/2006/picture">
+                  <pic:nvPicPr>
+                    <pic:cNvPr id="1" name=""/>
+                    <pic:cNvPicPr/>
+                  </pic:nvPicPr>
+                  <pic:blipFill>
+                    <a:blip r:embed="rId15"/>
+                    <a:stretch>
+                      <a:fillRect/>
+                    </a:stretch>
+                  </pic:blipFill>
+                  <pic:spPr>
+                    <a:xfrm>
+                      <a:off x="0" y="0"/>
+                      <a:ext cx="5612130" cy="3155315"/>
+                    </a:xfrm>
+                    <a:prstGeom prst="rect">
+                      <a:avLst/>
+                    </a:prstGeom>
+                  </pic:spPr>
+                </pic:pic>
+              </a:graphicData>
+            </a:graphic>
+          </wp:inline>
+        </w:drawing>
+      </w:r>
+    </w:p>
+    <w:p>
+      <w:pPr>
+        <w:rPr>
+          <w:b/>
+          <w:sz w:val="28"/>
+        </w:rPr>
+      </w:pPr>
+    </w:p>
+    <w:p>
+      <w:pPr>
+        <w:rPr>
+          <w:b/>
+          <w:sz w:val="28"/>
+        </w:rPr>
+      </w:pPr>
+      <w:r>
+        <w:rPr>
+          <w:noProof/>
+          <w:lang w:eastAsia="es-MX"/>
+        </w:rPr>
+        <w:lastRenderedPageBreak/>
+        <w:drawing>
+          <wp:inline distT="0" distB="0" distL="0" distR="0" wp14:anchorId="5AECF4F1" wp14:editId="7BA186A7">
+            <wp:extent cx="5612130" cy="3155315"/>
+            <wp:effectExtent l="0" t="0" r="7620" b="6985"/>
+            <wp:docPr id="12" name="Imagen 12"/>
+            <wp:cNvGraphicFramePr>
+              <a:graphicFrameLocks xmlns:a="http://schemas.openxmlformats.org/drawingml/2006/main" noChangeAspect="1"/>
+            </wp:cNvGraphicFramePr>
+            <a:graphic xmlns:a="http://schemas.openxmlformats.org/drawingml/2006/main">
+              <a:graphicData uri="http://schemas.openxmlformats.org/drawingml/2006/picture">
+                <pic:pic xmlns:pic="http://schemas.openxmlformats.org/drawingml/2006/picture">
+                  <pic:nvPicPr>
+                    <pic:cNvPr id="1" name=""/>
+                    <pic:cNvPicPr/>
+                  </pic:nvPicPr>
+                  <pic:blipFill>
+                    <a:blip r:embed="rId16"/>
+                    <a:stretch>
+                      <a:fillRect/>
+                    </a:stretch>
+                  </pic:blipFill>
+                  <pic:spPr>
+                    <a:xfrm>
+                      <a:off x="0" y="0"/>
+                      <a:ext cx="5612130" cy="3155315"/>
+                    </a:xfrm>
+                    <a:prstGeom prst="rect">
+                      <a:avLst/>
+                    </a:prstGeom>
+                  </pic:spPr>
+                </pic:pic>
+              </a:graphicData>
+            </a:graphic>
+          </wp:inline>
+        </w:drawing>
+      </w:r>
+      <w:r>
+        <w:rPr>
+          <w:noProof/>
+          <w:lang w:eastAsia="es-MX"/>
+        </w:rPr>
+        <w:drawing>
+          <wp:inline distT="0" distB="0" distL="0" distR="0" wp14:anchorId="5C71474D" wp14:editId="5E9E90C2">
+            <wp:extent cx="5612130" cy="3155315"/>
+            <wp:effectExtent l="0" t="0" r="7620" b="6985"/>
+            <wp:docPr id="13" name="Imagen 13"/>
+            <wp:cNvGraphicFramePr>
+              <a:graphicFrameLocks xmlns:a="http://schemas.openxmlformats.org/drawingml/2006/main" noChangeAspect="1"/>
+            </wp:cNvGraphicFramePr>
+            <a:graphic xmlns:a="http://schemas.openxmlformats.org/drawingml/2006/main">
+              <a:graphicData uri="http://schemas.openxmlformats.org/drawingml/2006/picture">
+                <pic:pic xmlns:pic="http://schemas.openxmlformats.org/drawingml/2006/picture">
+                  <pic:nvPicPr>
+                    <pic:cNvPr id="1" name=""/>
+                    <pic:cNvPicPr/>
+                  </pic:nvPicPr>
+                  <pic:blipFill>
+                    <a:blip r:embed="rId17"/>
+                    <a:stretch>
+                      <a:fillRect/>
+                    </a:stretch>
+                  </pic:blipFill>
+                  <pic:spPr>
+                    <a:xfrm>
+                      <a:off x="0" y="0"/>
+                      <a:ext cx="5612130" cy="3155315"/>
+                    </a:xfrm>
+                    <a:prstGeom prst="rect">
+                      <a:avLst/>
+                    </a:prstGeom>
+                  </pic:spPr>
+                </pic:pic>
+              </a:graphicData>
+            </a:graphic>
+          </wp:inline>
+        </w:drawing>
       </w:r>
     </w:p>
     <w:p>
@@ -4948,72 +5488,103 @@
       </w:pPr>
       <w:r>
         <w:rPr>
+          <w:noProof/>
+          <w:lang w:eastAsia="es-MX"/>
+        </w:rPr>
+        <w:lastRenderedPageBreak/>
+        <w:drawing>
+          <wp:inline distT="0" distB="0" distL="0" distR="0" wp14:anchorId="6B914C14" wp14:editId="75136E7E">
+            <wp:extent cx="5612130" cy="3155315"/>
+            <wp:effectExtent l="0" t="0" r="7620" b="6985"/>
+            <wp:docPr id="14" name="Imagen 14"/>
+            <wp:cNvGraphicFramePr>
+              <a:graphicFrameLocks xmlns:a="http://schemas.openxmlformats.org/drawingml/2006/main" noChangeAspect="1"/>
+            </wp:cNvGraphicFramePr>
+            <a:graphic xmlns:a="http://schemas.openxmlformats.org/drawingml/2006/main">
+              <a:graphicData uri="http://schemas.openxmlformats.org/drawingml/2006/picture">
+                <pic:pic xmlns:pic="http://schemas.openxmlformats.org/drawingml/2006/picture">
+                  <pic:nvPicPr>
+                    <pic:cNvPr id="1" name=""/>
+                    <pic:cNvPicPr/>
+                  </pic:nvPicPr>
+                  <pic:blipFill>
+                    <a:blip r:embed="rId18"/>
+                    <a:stretch>
+                      <a:fillRect/>
+                    </a:stretch>
+                  </pic:blipFill>
+                  <pic:spPr>
+                    <a:xfrm>
+                      <a:off x="0" y="0"/>
+                      <a:ext cx="5612130" cy="3155315"/>
+                    </a:xfrm>
+                    <a:prstGeom prst="rect">
+                      <a:avLst/>
+                    </a:prstGeom>
+                  </pic:spPr>
+                </pic:pic>
+              </a:graphicData>
+            </a:graphic>
+          </wp:inline>
+        </w:drawing>
+      </w:r>
+      <w:r>
+        <w:rPr>
+          <w:noProof/>
+          <w:lang w:eastAsia="es-MX"/>
+        </w:rPr>
+        <w:drawing>
+          <wp:inline distT="0" distB="0" distL="0" distR="0" wp14:anchorId="1C80DFC8" wp14:editId="74011BB9">
+            <wp:extent cx="5612130" cy="3155315"/>
+            <wp:effectExtent l="0" t="0" r="7620" b="6985"/>
+            <wp:docPr id="15" name="Imagen 15"/>
+            <wp:cNvGraphicFramePr>
+              <a:graphicFrameLocks xmlns:a="http://schemas.openxmlformats.org/drawingml/2006/main" noChangeAspect="1"/>
+            </wp:cNvGraphicFramePr>
+            <a:graphic xmlns:a="http://schemas.openxmlformats.org/drawingml/2006/main">
+              <a:graphicData uri="http://schemas.openxmlformats.org/drawingml/2006/picture">
+                <pic:pic xmlns:pic="http://schemas.openxmlformats.org/drawingml/2006/picture">
+                  <pic:nvPicPr>
+                    <pic:cNvPr id="1" name=""/>
+                    <pic:cNvPicPr/>
+                  </pic:nvPicPr>
+                  <pic:blipFill>
+                    <a:blip r:embed="rId19"/>
+                    <a:stretch>
+                      <a:fillRect/>
+                    </a:stretch>
+                  </pic:blipFill>
+                  <pic:spPr>
+                    <a:xfrm>
+                      <a:off x="0" y="0"/>
+                      <a:ext cx="5612130" cy="3155315"/>
+                    </a:xfrm>
+                    <a:prstGeom prst="rect">
+                      <a:avLst/>
+                    </a:prstGeom>
+                  </pic:spPr>
+                </pic:pic>
+              </a:graphicData>
+            </a:graphic>
+          </wp:inline>
+        </w:drawing>
+      </w:r>
+      <w:bookmarkStart w:id="0" w:name="_GoBack"/>
+      <w:bookmarkEnd w:id="0"/>
+    </w:p>
+    <w:p>
+      <w:pPr>
+        <w:rPr>
           <w:b/>
           <w:sz w:val="28"/>
         </w:rPr>
-        <w:t>ANEXOS</w:t>
-      </w:r>
-    </w:p>
-    <w:p>
-      <w:pPr>
-        <w:rPr>
-          <w:u w:val="single"/>
-        </w:rPr>
-      </w:pPr>
-      <w:r>
-        <w:rPr>
-          <w:u w:val="single"/>
-        </w:rPr>
-        <w:t>Manual de instalación</w:t>
-      </w:r>
-    </w:p>
-    <w:p>
-      <w:pPr>
-        <w:jc w:val="both"/>
-      </w:pPr>
-      <w:r>
-        <w:t>Al ser un producto de basado en html5 es fácil de usar con tal que se tenga un explorador en la computadora.</w:t>
-      </w:r>
-    </w:p>
-    <w:p>
-      <w:pPr>
-        <w:jc w:val="both"/>
-        <w:rPr>
-          <w:u w:val="single"/>
-        </w:rPr>
-      </w:pPr>
-      <w:r>
-        <w:t xml:space="preserve">Algo necesario para </w:t>
-      </w:r>
-      <w:r>
-        <w:t>poder</w:t>
-      </w:r>
-      <w:r>
-        <w:t xml:space="preserve"> utilizar el programa es tener una conexión a un puerto de Apache y </w:t>
-      </w:r>
-      <w:proofErr w:type="spellStart"/>
-      <w:r>
-        <w:t>MySQL</w:t>
-      </w:r>
-      <w:proofErr w:type="spellEnd"/>
-      <w:r>
-        <w:t xml:space="preserve"> para que funcione la conexión con la base de datos (donde se albergara la información)</w:t>
-      </w:r>
-      <w:r>
-        <w:t>. Es preferible el uso del programa XAMPP para facilitar estas conexiones.</w:t>
-      </w:r>
-    </w:p>
-    <w:p>
-      <w:pPr>
-        <w:rPr>
-          <w:u w:val="single"/>
-        </w:rPr>
-      </w:pPr>
-      <w:r>
-        <w:rPr>
-          <w:u w:val="single"/>
-        </w:rPr>
-        <w:t>Manual de usuario</w:t>
+      </w:pPr>
+      <w:r>
+        <w:rPr>
+          <w:b/>
+          <w:sz w:val="28"/>
+        </w:rPr>
+        <w:t>Conclusiones</w:t>
       </w:r>
     </w:p>
     <w:p>
@@ -5029,7 +5600,283 @@
           <w:b/>
           <w:sz w:val="28"/>
         </w:rPr>
+        <w:t>ANEXOS</w:t>
+      </w:r>
+    </w:p>
+    <w:p>
+      <w:pPr>
+        <w:rPr>
+          <w:u w:val="single"/>
+        </w:rPr>
+      </w:pPr>
+      <w:r>
+        <w:rPr>
+          <w:u w:val="single"/>
+        </w:rPr>
+        <w:t>Manual de instalación</w:t>
+      </w:r>
+    </w:p>
+    <w:p>
+      <w:pPr>
+        <w:pStyle w:val="Prrafodelista"/>
+        <w:numPr>
+          <w:ilvl w:val="0"/>
+          <w:numId w:val="1"/>
+        </w:numPr>
+      </w:pPr>
+      <w:r>
+        <w:t>Descargar XAMPP[1] para Windows</w:t>
+      </w:r>
+    </w:p>
+    <w:p>
+      <w:pPr>
+        <w:pStyle w:val="Prrafodelista"/>
+        <w:numPr>
+          <w:ilvl w:val="0"/>
+          <w:numId w:val="1"/>
+        </w:numPr>
+      </w:pPr>
+      <w:r>
+        <w:t>Después de la instalación ir a Dispositivos y unidades dentro de “Equipo”</w:t>
+      </w:r>
+    </w:p>
+    <w:p>
+      <w:pPr>
+        <w:pStyle w:val="Prrafodelista"/>
+        <w:numPr>
+          <w:ilvl w:val="0"/>
+          <w:numId w:val="1"/>
+        </w:numPr>
+      </w:pPr>
+      <w:r>
+        <w:t xml:space="preserve">Dar </w:t>
+      </w:r>
+      <w:proofErr w:type="spellStart"/>
+      <w:r>
+        <w:t>click</w:t>
+      </w:r>
+      <w:proofErr w:type="spellEnd"/>
+      <w:r>
+        <w:t xml:space="preserve"> en la unidad C:</w:t>
+      </w:r>
+    </w:p>
+    <w:p>
+      <w:pPr>
+        <w:pStyle w:val="Prrafodelista"/>
+        <w:numPr>
+          <w:ilvl w:val="0"/>
+          <w:numId w:val="1"/>
+        </w:numPr>
+      </w:pPr>
+      <w:r>
+        <w:t>Buscar la carpeta de archivos “</w:t>
+      </w:r>
+      <w:proofErr w:type="spellStart"/>
+      <w:r>
+        <w:t>xampp</w:t>
+      </w:r>
+      <w:proofErr w:type="spellEnd"/>
+      <w:r>
+        <w:t>”</w:t>
+      </w:r>
+    </w:p>
+    <w:p>
+      <w:pPr>
+        <w:pStyle w:val="Prrafodelista"/>
+        <w:numPr>
+          <w:ilvl w:val="0"/>
+          <w:numId w:val="1"/>
+        </w:numPr>
+      </w:pPr>
+      <w:r>
+        <w:lastRenderedPageBreak/>
+        <w:t>Dentro de la carpeta “</w:t>
+      </w:r>
+      <w:proofErr w:type="spellStart"/>
+      <w:r>
+        <w:t>xampp</w:t>
+      </w:r>
+      <w:proofErr w:type="spellEnd"/>
+      <w:r>
+        <w:t>” buscar la carpeta “</w:t>
+      </w:r>
+      <w:proofErr w:type="spellStart"/>
+      <w:r>
+        <w:t>htdocs</w:t>
+      </w:r>
+      <w:proofErr w:type="spellEnd"/>
+      <w:r>
+        <w:t xml:space="preserve">” </w:t>
+      </w:r>
+    </w:p>
+    <w:p>
+      <w:pPr>
+        <w:pStyle w:val="Prrafodelista"/>
+        <w:numPr>
+          <w:ilvl w:val="0"/>
+          <w:numId w:val="1"/>
+        </w:numPr>
+      </w:pPr>
+      <w:r>
+        <w:t>Abrir la carpeta “</w:t>
+      </w:r>
+      <w:proofErr w:type="spellStart"/>
+      <w:r>
+        <w:t>htdocs</w:t>
+      </w:r>
+      <w:proofErr w:type="spellEnd"/>
+      <w:r>
+        <w:t>” y colocar la carpeta del programa</w:t>
+      </w:r>
+    </w:p>
+    <w:p>
+      <w:pPr>
+        <w:pStyle w:val="Prrafodelista"/>
+      </w:pPr>
+    </w:p>
+    <w:p>
+      <w:pPr>
+        <w:pStyle w:val="Prrafodelista"/>
+      </w:pPr>
+      <w:r>
+        <w:t>Para utilizar el programa</w:t>
+      </w:r>
+    </w:p>
+    <w:p>
+      <w:pPr>
+        <w:pStyle w:val="Prrafodelista"/>
+        <w:numPr>
+          <w:ilvl w:val="0"/>
+          <w:numId w:val="2"/>
+        </w:numPr>
+      </w:pPr>
+      <w:r>
+        <w:t>Abrir el navegador “Google Chrome”</w:t>
+      </w:r>
+    </w:p>
+    <w:p>
+      <w:pPr>
+        <w:pStyle w:val="Prrafodelista"/>
+        <w:numPr>
+          <w:ilvl w:val="0"/>
+          <w:numId w:val="2"/>
+        </w:numPr>
+      </w:pPr>
+      <w:r>
+        <w:t>Escribir</w:t>
+      </w:r>
+      <w:r>
+        <w:t xml:space="preserve"> en la barra de búsqueda “</w:t>
+      </w:r>
+      <w:proofErr w:type="spellStart"/>
+      <w:r>
+        <w:t>localhost</w:t>
+      </w:r>
+      <w:proofErr w:type="spellEnd"/>
+      <w:r>
+        <w:t>/</w:t>
+      </w:r>
+      <w:proofErr w:type="spellStart"/>
+      <w:r>
+        <w:t>CodigoExpediente</w:t>
+      </w:r>
+      <w:proofErr w:type="spellEnd"/>
+      <w:r>
+        <w:t>/login.html</w:t>
+      </w:r>
+    </w:p>
+    <w:p>
+      <w:pPr>
+        <w:pStyle w:val="Prrafodelista"/>
+        <w:numPr>
+          <w:ilvl w:val="0"/>
+          <w:numId w:val="2"/>
+        </w:numPr>
+      </w:pPr>
+      <w:r>
+        <w:t>Escribir el usuario y contraseña.</w:t>
+      </w:r>
+    </w:p>
+    <w:p>
+      <w:pPr>
+        <w:ind w:left="708" w:hanging="348"/>
+        <w:rPr>
+          <w:u w:val="single"/>
+        </w:rPr>
+      </w:pPr>
+      <w:r>
+        <w:t xml:space="preserve">Ahora </w:t>
+      </w:r>
+      <w:r>
+        <w:t>está</w:t>
+      </w:r>
+      <w:r>
+        <w:t xml:space="preserve"> listo para </w:t>
+      </w:r>
+      <w:r>
+        <w:t>utilizar</w:t>
+      </w:r>
+      <w:r>
+        <w:t xml:space="preserve"> el sistema Expediente </w:t>
+      </w:r>
+      <w:r>
+        <w:t>Ortopédico</w:t>
+      </w:r>
+    </w:p>
+    <w:p>
+      <w:pPr>
+        <w:rPr>
+          <w:u w:val="single"/>
+        </w:rPr>
+      </w:pPr>
+      <w:r>
+        <w:rPr>
+          <w:u w:val="single"/>
+        </w:rPr>
+        <w:t>Manual de usuario</w:t>
+      </w:r>
+    </w:p>
+    <w:p>
+      <w:pPr>
+        <w:rPr>
+          <w:b/>
+          <w:sz w:val="28"/>
+        </w:rPr>
+      </w:pPr>
+      <w:r>
+        <w:rPr>
+          <w:b/>
+          <w:sz w:val="28"/>
+        </w:rPr>
         <w:t>Referencias</w:t>
+      </w:r>
+    </w:p>
+    <w:p>
+      <w:pPr>
+        <w:rPr>
+          <w:sz w:val="20"/>
+          <w:u w:val="single"/>
+        </w:rPr>
+      </w:pPr>
+      <w:r>
+        <w:rPr>
+          <w:sz w:val="20"/>
+        </w:rPr>
+        <w:t xml:space="preserve">[1] </w:t>
+      </w:r>
+      <w:r>
+        <w:rPr>
+          <w:sz w:val="20"/>
+          <w:u w:val="single"/>
+        </w:rPr>
+        <w:t xml:space="preserve"> </w:t>
+      </w:r>
+      <w:r>
+        <w:rPr>
+          <w:sz w:val="20"/>
+          <w:u w:val="single"/>
+        </w:rPr>
+        <w:t>https://www.apachefriends.org/es/index.html</w:t>
       </w:r>
     </w:p>
     <w:sectPr>
@@ -5040,6 +5887,195 @@
     </w:sectPr>
   </w:body>
 </w:document>
+</file>
+
+<file path=word/numbering.xml><?xml version="1.0" encoding="utf-8"?>
+<w:numbering xmlns:wpc="http://schemas.microsoft.com/office/word/2010/wordprocessingCanvas" xmlns:mc="http://schemas.openxmlformats.org/markup-compatibility/2006" xmlns:o="urn:schemas-microsoft-com:office:office" xmlns:r="http://schemas.openxmlformats.org/officeDocument/2006/relationships" xmlns:m="http://schemas.openxmlformats.org/officeDocument/2006/math" xmlns:v="urn:schemas-microsoft-com:vml" xmlns:wp14="http://schemas.microsoft.com/office/word/2010/wordprocessingDrawing" xmlns:wp="http://schemas.openxmlformats.org/drawingml/2006/wordprocessingDrawing" xmlns:w10="urn:schemas-microsoft-com:office:word" xmlns:w="http://schemas.openxmlformats.org/wordprocessingml/2006/main" xmlns:w14="http://schemas.microsoft.com/office/word/2010/wordml" xmlns:w15="http://schemas.microsoft.com/office/word/2012/wordml" xmlns:wpg="http://schemas.microsoft.com/office/word/2010/wordprocessingGroup" xmlns:wpi="http://schemas.microsoft.com/office/word/2010/wordprocessingInk" xmlns:wne="http://schemas.microsoft.com/office/word/2006/wordml" xmlns:wps="http://schemas.microsoft.com/office/word/2010/wordprocessingShape" mc:Ignorable="w14 w15 wp14">
+  <w:abstractNum w:abstractNumId="0" w15:restartNumberingAfterBreak="0">
+    <w:nsid w:val="486C2BC8"/>
+    <w:multiLevelType w:val="hybridMultilevel"/>
+    <w:tmpl w:val="1BEED2F4"/>
+    <w:lvl w:ilvl="0" w:tplc="080A000F">
+      <w:start w:val="1"/>
+      <w:numFmt w:val="decimal"/>
+      <w:lvlText w:val="%1."/>
+      <w:lvlJc w:val="left"/>
+      <w:pPr>
+        <w:ind w:left="720" w:hanging="360"/>
+      </w:pPr>
+      <w:rPr>
+        <w:rFonts w:hint="default"/>
+      </w:rPr>
+    </w:lvl>
+    <w:lvl w:ilvl="1" w:tplc="080A0019" w:tentative="1">
+      <w:start w:val="1"/>
+      <w:numFmt w:val="lowerLetter"/>
+      <w:lvlText w:val="%2."/>
+      <w:lvlJc w:val="left"/>
+      <w:pPr>
+        <w:ind w:left="1440" w:hanging="360"/>
+      </w:pPr>
+    </w:lvl>
+    <w:lvl w:ilvl="2" w:tplc="080A001B" w:tentative="1">
+      <w:start w:val="1"/>
+      <w:numFmt w:val="lowerRoman"/>
+      <w:lvlText w:val="%3."/>
+      <w:lvlJc w:val="right"/>
+      <w:pPr>
+        <w:ind w:left="2160" w:hanging="180"/>
+      </w:pPr>
+    </w:lvl>
+    <w:lvl w:ilvl="3" w:tplc="080A000F" w:tentative="1">
+      <w:start w:val="1"/>
+      <w:numFmt w:val="decimal"/>
+      <w:lvlText w:val="%4."/>
+      <w:lvlJc w:val="left"/>
+      <w:pPr>
+        <w:ind w:left="2880" w:hanging="360"/>
+      </w:pPr>
+    </w:lvl>
+    <w:lvl w:ilvl="4" w:tplc="080A0019" w:tentative="1">
+      <w:start w:val="1"/>
+      <w:numFmt w:val="lowerLetter"/>
+      <w:lvlText w:val="%5."/>
+      <w:lvlJc w:val="left"/>
+      <w:pPr>
+        <w:ind w:left="3600" w:hanging="360"/>
+      </w:pPr>
+    </w:lvl>
+    <w:lvl w:ilvl="5" w:tplc="080A001B" w:tentative="1">
+      <w:start w:val="1"/>
+      <w:numFmt w:val="lowerRoman"/>
+      <w:lvlText w:val="%6."/>
+      <w:lvlJc w:val="right"/>
+      <w:pPr>
+        <w:ind w:left="4320" w:hanging="180"/>
+      </w:pPr>
+    </w:lvl>
+    <w:lvl w:ilvl="6" w:tplc="080A000F" w:tentative="1">
+      <w:start w:val="1"/>
+      <w:numFmt w:val="decimal"/>
+      <w:lvlText w:val="%7."/>
+      <w:lvlJc w:val="left"/>
+      <w:pPr>
+        <w:ind w:left="5040" w:hanging="360"/>
+      </w:pPr>
+    </w:lvl>
+    <w:lvl w:ilvl="7" w:tplc="080A0019" w:tentative="1">
+      <w:start w:val="1"/>
+      <w:numFmt w:val="lowerLetter"/>
+      <w:lvlText w:val="%8."/>
+      <w:lvlJc w:val="left"/>
+      <w:pPr>
+        <w:ind w:left="5760" w:hanging="360"/>
+      </w:pPr>
+    </w:lvl>
+    <w:lvl w:ilvl="8" w:tplc="080A001B" w:tentative="1">
+      <w:start w:val="1"/>
+      <w:numFmt w:val="lowerRoman"/>
+      <w:lvlText w:val="%9."/>
+      <w:lvlJc w:val="right"/>
+      <w:pPr>
+        <w:ind w:left="6480" w:hanging="180"/>
+      </w:pPr>
+    </w:lvl>
+  </w:abstractNum>
+  <w:abstractNum w:abstractNumId="1" w15:restartNumberingAfterBreak="0">
+    <w:nsid w:val="78B86E20"/>
+    <w:multiLevelType w:val="hybridMultilevel"/>
+    <w:tmpl w:val="DBECAF94"/>
+    <w:lvl w:ilvl="0" w:tplc="080A000F">
+      <w:start w:val="1"/>
+      <w:numFmt w:val="decimal"/>
+      <w:lvlText w:val="%1."/>
+      <w:lvlJc w:val="left"/>
+      <w:pPr>
+        <w:ind w:left="720" w:hanging="360"/>
+      </w:pPr>
+      <w:rPr>
+        <w:rFonts w:hint="default"/>
+      </w:rPr>
+    </w:lvl>
+    <w:lvl w:ilvl="1" w:tplc="080A0019" w:tentative="1">
+      <w:start w:val="1"/>
+      <w:numFmt w:val="lowerLetter"/>
+      <w:lvlText w:val="%2."/>
+      <w:lvlJc w:val="left"/>
+      <w:pPr>
+        <w:ind w:left="1440" w:hanging="360"/>
+      </w:pPr>
+    </w:lvl>
+    <w:lvl w:ilvl="2" w:tplc="080A001B" w:tentative="1">
+      <w:start w:val="1"/>
+      <w:numFmt w:val="lowerRoman"/>
+      <w:lvlText w:val="%3."/>
+      <w:lvlJc w:val="right"/>
+      <w:pPr>
+        <w:ind w:left="2160" w:hanging="180"/>
+      </w:pPr>
+    </w:lvl>
+    <w:lvl w:ilvl="3" w:tplc="080A000F" w:tentative="1">
+      <w:start w:val="1"/>
+      <w:numFmt w:val="decimal"/>
+      <w:lvlText w:val="%4."/>
+      <w:lvlJc w:val="left"/>
+      <w:pPr>
+        <w:ind w:left="2880" w:hanging="360"/>
+      </w:pPr>
+    </w:lvl>
+    <w:lvl w:ilvl="4" w:tplc="080A0019" w:tentative="1">
+      <w:start w:val="1"/>
+      <w:numFmt w:val="lowerLetter"/>
+      <w:lvlText w:val="%5."/>
+      <w:lvlJc w:val="left"/>
+      <w:pPr>
+        <w:ind w:left="3600" w:hanging="360"/>
+      </w:pPr>
+    </w:lvl>
+    <w:lvl w:ilvl="5" w:tplc="080A001B" w:tentative="1">
+      <w:start w:val="1"/>
+      <w:numFmt w:val="lowerRoman"/>
+      <w:lvlText w:val="%6."/>
+      <w:lvlJc w:val="right"/>
+      <w:pPr>
+        <w:ind w:left="4320" w:hanging="180"/>
+      </w:pPr>
+    </w:lvl>
+    <w:lvl w:ilvl="6" w:tplc="080A000F" w:tentative="1">
+      <w:start w:val="1"/>
+      <w:numFmt w:val="decimal"/>
+      <w:lvlText w:val="%7."/>
+      <w:lvlJc w:val="left"/>
+      <w:pPr>
+        <w:ind w:left="5040" w:hanging="360"/>
+      </w:pPr>
+    </w:lvl>
+    <w:lvl w:ilvl="7" w:tplc="080A0019" w:tentative="1">
+      <w:start w:val="1"/>
+      <w:numFmt w:val="lowerLetter"/>
+      <w:lvlText w:val="%8."/>
+      <w:lvlJc w:val="left"/>
+      <w:pPr>
+        <w:ind w:left="5760" w:hanging="360"/>
+      </w:pPr>
+    </w:lvl>
+    <w:lvl w:ilvl="8" w:tplc="080A001B" w:tentative="1">
+      <w:start w:val="1"/>
+      <w:numFmt w:val="lowerRoman"/>
+      <w:lvlText w:val="%9."/>
+      <w:lvlJc w:val="right"/>
+      <w:pPr>
+        <w:ind w:left="6480" w:hanging="180"/>
+      </w:pPr>
+    </w:lvl>
+  </w:abstractNum>
+  <w:num w:numId="1">
+    <w:abstractNumId w:val="1"/>
+  </w:num>
+  <w:num w:numId="2">
+    <w:abstractNumId w:val="0"/>
+  </w:num>
+</w:numbering>
 </file>
 
 <file path=word/styles.xml><?xml version="1.0" encoding="utf-8"?>
@@ -5482,6 +6518,17 @@
       </w:tblBorders>
     </w:tblPr>
   </w:style>
+  <w:style w:type="paragraph" w:styleId="Prrafodelista">
+    <w:name w:val="List Paragraph"/>
+    <w:basedOn w:val="Normal"/>
+    <w:uiPriority w:val="34"/>
+    <w:qFormat/>
+    <w:rsid w:val="00DB65E5"/>
+    <w:pPr>
+      <w:ind w:left="720"/>
+      <w:contextualSpacing/>
+    </w:pPr>
+  </w:style>
 </w:styles>
 </file>
 

</xml_diff>